<commit_message>
Überarbeite Codewort für aktuelle Studie
</commit_message>
<xml_diff>
--- a/Studie/Erklärungen/Codewort.docx
+++ b/Studie/Erklärungen/Codewort.docx
@@ -216,6 +216,14 @@
               </w:rPr>
               <w:t>Sebastian Kühlewind</w:t>
             </w:r>
+            <w:r>
+              <w:rPr>
+                <w:rFonts w:ascii="Arial" w:hAnsi="Arial" w:cs="Arial"/>
+                <w:i/>
+                <w:sz w:val="16"/>
+              </w:rPr>
+              <w:t xml:space="preserve"> und Tjark Sauer</w:t>
+            </w:r>
           </w:p>
           <w:p>
             <w:pPr>
@@ -231,9 +239,10 @@
             <w:r>
               <w:rPr>
                 <w:rFonts w:ascii="Arial" w:hAnsi="Arial" w:cs="Arial"/>
+                <w:i/>
                 <w:sz w:val="16"/>
               </w:rPr>
-              <w:t xml:space="preserve">Telefon: </w:t>
+              <w:t>E-</w:t>
             </w:r>
             <w:r>
               <w:rPr>
@@ -241,7 +250,15 @@
                 <w:i/>
                 <w:sz w:val="16"/>
               </w:rPr>
-              <w:t>04221/2980335</w:t>
+              <w:t xml:space="preserve">Mail: </w:t>
+            </w:r>
+            <w:r>
+              <w:rPr>
+                <w:rFonts w:ascii="Arial" w:hAnsi="Arial" w:cs="Arial"/>
+                <w:i/>
+                <w:sz w:val="16"/>
+              </w:rPr>
+              <w:t>Sebastian.Kuehlewind@uol.de</w:t>
             </w:r>
           </w:p>
           <w:p>
@@ -276,7 +293,31 @@
                 <w:i/>
                 <w:sz w:val="16"/>
               </w:rPr>
-              <w:t>Sebastian.Kuehlewind@</w:t>
+              <w:t>Tjark</w:t>
+            </w:r>
+            <w:r>
+              <w:rPr>
+                <w:rFonts w:ascii="Arial" w:hAnsi="Arial" w:cs="Arial"/>
+                <w:i/>
+                <w:sz w:val="16"/>
+              </w:rPr>
+              <w:t>.</w:t>
+            </w:r>
+            <w:r>
+              <w:rPr>
+                <w:rFonts w:ascii="Arial" w:hAnsi="Arial" w:cs="Arial"/>
+                <w:i/>
+                <w:sz w:val="16"/>
+              </w:rPr>
+              <w:t>Sauer</w:t>
+            </w:r>
+            <w:r>
+              <w:rPr>
+                <w:rFonts w:ascii="Arial" w:hAnsi="Arial" w:cs="Arial"/>
+                <w:i/>
+                <w:sz w:val="16"/>
+              </w:rPr>
+              <w:t>@</w:t>
             </w:r>
             <w:r>
               <w:rPr>
@@ -1233,8 +1274,28 @@
         <w:rPr>
           <w:rFonts w:ascii="Arial" w:hAnsi="Arial"/>
         </w:rPr>
-        <w:t>___ ___</w:t>
-      </w:r>
+        <w:t>___</w:t>
+      </w:r>
+      <w:r>
+        <w:rPr>
+          <w:rFonts w:ascii="Arial" w:hAnsi="Arial"/>
+        </w:rPr>
+        <w:t xml:space="preserve">_ </w:t>
+      </w:r>
+      <w:r>
+        <w:rPr>
+          <w:rFonts w:ascii="Arial" w:hAnsi="Arial"/>
+        </w:rPr>
+        <w:t xml:space="preserve"> ___</w:t>
+      </w:r>
+      <w:r>
+        <w:rPr>
+          <w:rFonts w:ascii="Arial" w:hAnsi="Arial"/>
+        </w:rPr>
+        <w:t>_</w:t>
+      </w:r>
+      <w:bookmarkStart w:id="0" w:name="_GoBack"/>
+      <w:bookmarkEnd w:id="0"/>
     </w:p>
     <w:p>
       <w:pPr>
@@ -1311,7 +1372,7 @@
         <w:rPr>
           <w:rFonts w:ascii="Arial" w:hAnsi="Arial"/>
         </w:rPr>
-        <w:t>___ ___</w:t>
+        <w:t>____  ____</w:t>
       </w:r>
     </w:p>
     <w:p>
@@ -1377,7 +1438,7 @@
         <w:rPr>
           <w:rFonts w:ascii="Arial" w:hAnsi="Arial"/>
         </w:rPr>
-        <w:t>___ ___</w:t>
+        <w:t>____  ____</w:t>
       </w:r>
     </w:p>
     <w:p>
@@ -1400,15 +1461,7 @@
         <w:rPr>
           <w:rFonts w:ascii="Candara" w:hAnsi="Candara" w:cs="Arial"/>
         </w:rPr>
-        <w:t>Ihr eigener Geburtstag (nur d</w:t>
-      </w:r>
-      <w:bookmarkStart w:id="0" w:name="_GoBack"/>
-      <w:bookmarkEnd w:id="0"/>
-      <w:r>
-        <w:rPr>
-          <w:rFonts w:ascii="Candara" w:hAnsi="Candara" w:cs="Arial"/>
-        </w:rPr>
-        <w:t xml:space="preserve">er </w:t>
+        <w:t xml:space="preserve">Ihr eigener Geburtstag (nur der </w:t>
       </w:r>
       <w:r>
         <w:rPr>
@@ -1465,7 +1518,7 @@
         <w:rPr>
           <w:rFonts w:ascii="Arial" w:hAnsi="Arial"/>
         </w:rPr>
-        <w:t>___ ___</w:t>
+        <w:t>____  ____</w:t>
       </w:r>
     </w:p>
     <w:p>
@@ -1515,23 +1568,7 @@
           <w:rFonts w:ascii="Candara" w:hAnsi="Candara" w:cs="Arial"/>
           <w:bCs/>
         </w:rPr>
-        <w:t xml:space="preserve">Diese Liste </w:t>
-      </w:r>
-      <w:proofErr w:type="gramStart"/>
-      <w:r>
-        <w:rPr>
-          <w:rFonts w:ascii="Candara" w:hAnsi="Candara" w:cs="Arial"/>
-          <w:bCs/>
-        </w:rPr>
-        <w:t>verbleibt  bei</w:t>
-      </w:r>
-      <w:proofErr w:type="gramEnd"/>
-      <w:r>
-        <w:rPr>
-          <w:rFonts w:ascii="Candara" w:hAnsi="Candara" w:cs="Arial"/>
-          <w:bCs/>
-        </w:rPr>
-        <w:t xml:space="preserve"> Ihnen. </w:t>
+        <w:t xml:space="preserve">Diese Liste verbleibt  bei Ihnen. </w:t>
       </w:r>
       <w:r>
         <w:rPr>
@@ -4925,6 +4962,18 @@
       <w:vertAlign w:val="superscript"/>
     </w:rPr>
   </w:style>
+  <w:style w:type="character" w:styleId="NichtaufgelsteErwhnung">
+    <w:name w:val="Unresolved Mention"/>
+    <w:basedOn w:val="Absatz-Standardschriftart"/>
+    <w:uiPriority w:val="99"/>
+    <w:semiHidden/>
+    <w:unhideWhenUsed/>
+    <w:rsid w:val="00B9642A"/>
+    <w:rPr>
+      <w:color w:val="605E5C"/>
+      <w:shd w:val="clear" w:color="auto" w:fill="E1DFDD"/>
+    </w:rPr>
+  </w:style>
 </w:styles>
 </file>
 
@@ -5216,7 +5265,7 @@
 </file>
 
 <file path=customXml/itemProps1.xml><?xml version="1.0" encoding="utf-8"?>
-<ds:datastoreItem xmlns:ds="http://schemas.openxmlformats.org/officeDocument/2006/customXml" ds:itemID="{2E0742C5-9472-DA4D-8941-BA99EBB6465A}">
+<ds:datastoreItem xmlns:ds="http://schemas.openxmlformats.org/officeDocument/2006/customXml" ds:itemID="{5914D96F-1D7F-534B-9EE5-F238A8EA677E}">
   <ds:schemaRefs>
     <ds:schemaRef ds:uri="http://schemas.openxmlformats.org/officeDocument/2006/bibliography"/>
   </ds:schemaRefs>

</xml_diff>